<commit_message>
score and rate works and corr matrix desc. added to word doc.
</commit_message>
<xml_diff>
--- a/finalreport.docx
+++ b/finalreport.docx
@@ -1410,17 +1410,7 @@
           <w:szCs w:val="28"/>
           <w:lang w:val="tr-TR"/>
         </w:rPr>
-        <w:t>Bas</w:t>
-      </w:r>
-      <w:bookmarkStart w:id="0" w:name="_GoBack"/>
-      <w:bookmarkEnd w:id="0"/>
-      <w:r>
-        <w:rPr>
-          <w:sz w:val="28"/>
-          <w:szCs w:val="28"/>
-          <w:lang w:val="tr-TR"/>
-        </w:rPr>
-        <w:t>ed</w:t>
+        <w:t>Based</w:t>
       </w:r>
       <w:proofErr w:type="spellEnd"/>
       <w:r>
@@ -6190,31 +6180,6 @@
           <w:lang w:val="tr-TR"/>
         </w:rPr>
         <w:t>.</w:t>
-      </w:r>
-    </w:p>
-    <w:p>
-      <w:pPr>
-        <w:ind w:left="708"/>
-        <w:rPr>
-          <w:sz w:val="28"/>
-          <w:szCs w:val="28"/>
-        </w:rPr>
-      </w:pPr>
-    </w:p>
-    <w:p>
-      <w:pPr>
-        <w:ind w:left="708"/>
-        <w:rPr>
-          <w:sz w:val="28"/>
-          <w:szCs w:val="28"/>
-        </w:rPr>
-      </w:pPr>
-      <w:r>
-        <w:rPr>
-          <w:sz w:val="28"/>
-          <w:szCs w:val="28"/>
-        </w:rPr>
-        <w:t>CORRELATİON MATRİX COMMENT</w:t>
       </w:r>
     </w:p>
     <w:p>
@@ -6231,6 +6196,8 @@
           <w:szCs w:val="28"/>
         </w:rPr>
       </w:pPr>
+      <w:bookmarkStart w:id="0" w:name="_GoBack"/>
+      <w:bookmarkEnd w:id="0"/>
       <w:r>
         <w:rPr>
           <w:b/>
@@ -6779,7 +6746,7 @@
             <w:noProof/>
             <w:lang w:val="tr-TR"/>
           </w:rPr>
-          <w:t>5</w:t>
+          <w:t>8</w:t>
         </w:r>
         <w:r>
           <w:fldChar w:fldCharType="end"/>

</xml_diff>